<commit_message>
new table/graph in StarterBook, updated analysis doc
Graphed relationship between Kickstarter campaign goals and chances of success, failure or cancellation. Also modified the average donation formula to get rid of errors when dividing by 0. Added additional analysis to word doc.
</commit_message>
<xml_diff>
--- a/Analysis.docx
+++ b/Analysis.docx
@@ -7,7 +7,13 @@
         <w:rPr>
           <w:color w:val="767171" w:themeColor="background2" w:themeShade="80"/>
         </w:rPr>
-        <w:t>Conclusions:</w:t>
+        <w:t>CONCLUSIONS</w:t>
+      </w:r>
+      <w:r>
+        <w:rPr>
+          <w:color w:val="767171" w:themeColor="background2" w:themeShade="80"/>
+        </w:rPr>
+        <w:t>:</w:t>
       </w:r>
     </w:p>
     <w:p>
@@ -66,10 +72,34 @@
         </w:numPr>
       </w:pPr>
       <w:r>
-        <w:t xml:space="preserve">Music campaigns have a relatively high success rate (77.14%). </w:t>
-      </w:r>
-      <w:r>
-        <w:t xml:space="preserve"> </w:t>
+        <w:t>Music campaigns have a relatively h</w:t>
+      </w:r>
+      <w:r>
+        <w:t>igh success rate (77.14%). But most, if not all, campaigns in the faith and jazz subcategories failed. So</w:t>
+      </w:r>
+      <w:r>
+        <w:t>,</w:t>
+      </w:r>
+      <w:r>
+        <w:t xml:space="preserve"> it would be advisable to avoid creating any faith or jazz music projects</w:t>
+      </w:r>
+      <w:r>
+        <w:t xml:space="preserve"> if you want a high likelihood of success</w:t>
+      </w:r>
+      <w:r>
+        <w:t xml:space="preserve">. </w:t>
+      </w:r>
+    </w:p>
+    <w:p>
+      <w:pPr>
+        <w:pStyle w:val="ListParagraph"/>
+        <w:numPr>
+          <w:ilvl w:val="0"/>
+          <w:numId w:val="3"/>
+        </w:numPr>
+      </w:pPr>
+      <w:r>
+        <w:t xml:space="preserve">Campaigns launched in May have a high success rate and low failure rate when compared to campaigns launched in other months.  </w:t>
       </w:r>
     </w:p>
     <w:p/>
@@ -78,7 +108,7 @@
         <w:rPr>
           <w:color w:val="767171" w:themeColor="background2" w:themeShade="80"/>
         </w:rPr>
-        <w:t>Limitations:</w:t>
+        <w:t>LIMITATIONS:</w:t>
       </w:r>
     </w:p>
     <w:p>
@@ -99,7 +129,12 @@
         <w:t xml:space="preserve">There could be </w:t>
       </w:r>
       <w:r>
-        <w:t xml:space="preserve">qualitative </w:t>
+        <w:t>q</w:t>
+      </w:r>
+      <w:bookmarkStart w:id="0" w:name="_GoBack"/>
+      <w:bookmarkEnd w:id="0"/>
+      <w:r>
+        <w:t xml:space="preserve">ualitative </w:t>
       </w:r>
       <w:r>
         <w:t xml:space="preserve">factors that relate to the type of backers that pledge, how backers/creators use Kickstarter, how users learn about the campaigns (do they browse the Kickstarter website; do they learn about a campaign through other social media platforms such as Instagram or Facebook; </w:t>
@@ -114,6 +149,9 @@
       </w:r>
       <w:r>
         <w:t xml:space="preserve">that could potentially influence a campaign’s likelihood of success that we are not able to discern through this dataset. </w:t>
+      </w:r>
+      <w:r>
+        <w:t xml:space="preserve">Also, there are some outliers that could affect the data, such as campaigns that had extremely high goals but were only live for a short period of time. </w:t>
       </w:r>
     </w:p>
     <w:p>
@@ -131,7 +169,13 @@
         <w:rPr>
           <w:color w:val="767171" w:themeColor="background2" w:themeShade="80"/>
         </w:rPr>
-        <w:t xml:space="preserve">Other possible tables/graphs: </w:t>
+        <w:t>OTHER POSSIBLE TABLES/GRAPHS</w:t>
+      </w:r>
+      <w:r>
+        <w:rPr>
+          <w:color w:val="767171" w:themeColor="background2" w:themeShade="80"/>
+        </w:rPr>
+        <w:t xml:space="preserve">: </w:t>
       </w:r>
     </w:p>
     <w:p>
@@ -139,12 +183,7 @@
         <w:t>There are other possible tables/graphs we could create to better analyze the raw Kickstarter da</w:t>
       </w:r>
       <w:r>
-        <w:t>ta</w:t>
-      </w:r>
-      <w:bookmarkStart w:id="0" w:name="_GoBack"/>
-      <w:bookmarkEnd w:id="0"/>
-      <w:r>
-        <w:t xml:space="preserve">. Creating a pivot table with filters based on country, category, and years will allow us to find trends on whether certain categories of campaigns </w:t>
+        <w:t xml:space="preserve">ta. Creating a pivot table with filters based on country, category, and years will allow us to find trends on whether certain categories of campaigns </w:t>
       </w:r>
       <w:r>
         <w:t>had a higher success rate</w:t>
@@ -168,43 +207,25 @@
     <w:p/>
     <w:p>
       <w:r>
-        <w:t xml:space="preserve">Another analysis could be comparing the goal amount with the campaign outcome (successful, failed, canceled, or live). We could then see if campaigns with smaller goals were more likely to succeed, or if campaigns with larger goals were more likely to succeed. </w:t>
+        <w:t>Another analysis could be comparing the goal amount with the campaign outcome (successful, failed, canceled, or live). We could then see if c</w:t>
+      </w:r>
+      <w:r>
+        <w:t>ampaigns with smaller goals are</w:t>
+      </w:r>
+      <w:r>
+        <w:t xml:space="preserve"> more likely to succeed, or if campaigns with larger </w:t>
+      </w:r>
+      <w:r>
+        <w:t>goals are</w:t>
+      </w:r>
+      <w:r>
+        <w:t xml:space="preserve"> more likely to succeed. </w:t>
       </w:r>
     </w:p>
     <w:p/>
     <w:p>
       <w:r>
-        <w:t xml:space="preserve">A third possible pivot table could count how many campaigns were successful, </w:t>
-      </w:r>
-      <w:r>
-        <w:t>failed, cancelled, or live per category and staff-pick</w:t>
-      </w:r>
-      <w:r>
-        <w:t xml:space="preserve"> or per category and spotlight</w:t>
-      </w:r>
-      <w:r>
-        <w:t>. Were staff-picked</w:t>
-      </w:r>
-      <w:r>
-        <w:t xml:space="preserve"> or spotlighted</w:t>
-      </w:r>
-      <w:r>
-        <w:t xml:space="preserve"> campaigns more likely to succeed? </w:t>
-      </w:r>
-      <w:r>
-        <w:t xml:space="preserve">In the same vein, we could also look count of successful, failed, cancelled, and live campaigns per category and </w:t>
-      </w:r>
-    </w:p>
-    <w:p/>
-    <w:p>
-      <w:r>
-        <w:t>We could also modify the Launched Date Outcomes pivot table to include Date Ended Conversion data to view trends between</w:t>
-      </w:r>
-      <w:r>
-        <w:t xml:space="preserve"> the length of campaigns and success rate: were campaigns that were live for longer period more likely </w:t>
-      </w:r>
-      <w:r>
-        <w:t>to succeed?</w:t>
+        <w:t>We could also modify the Launched Date Outcomes pivot table to include Date Ended Conversion data to view trends between the length of campaigns and success rate: are campaigns that are live for longer period more likely to succeed?</w:t>
       </w:r>
     </w:p>
     <w:p/>
@@ -212,6 +233,70 @@
     <w:p>
       <w:r>
         <w:lastRenderedPageBreak/>
+        <w:t xml:space="preserve">A third possible pivot table could count how many campaigns were successful, </w:t>
+      </w:r>
+      <w:r>
+        <w:t>failed, cancelled, or live per category and staff-pick</w:t>
+      </w:r>
+      <w:r>
+        <w:t xml:space="preserve"> or per category and spotlight</w:t>
+      </w:r>
+      <w:r>
+        <w:t xml:space="preserve">. This </w:t>
+      </w:r>
+      <w:r>
+        <w:t>possibly answers the question of “a</w:t>
+      </w:r>
+      <w:r>
+        <w:t>re</w:t>
+      </w:r>
+      <w:r>
+        <w:t xml:space="preserve"> staff-picked</w:t>
+      </w:r>
+      <w:r>
+        <w:t>/</w:t>
+      </w:r>
+      <w:r>
+        <w:t>spotlighted</w:t>
+      </w:r>
+      <w:r>
+        <w:t xml:space="preserve"> campaigns more likely to succeed?</w:t>
+      </w:r>
+      <w:r>
+        <w:t>”.</w:t>
+      </w:r>
+      <w:r>
+        <w:t xml:space="preserve"> </w:t>
+      </w:r>
+    </w:p>
+    <w:p/>
+    <w:p>
+      <w:r>
+        <w:t xml:space="preserve">We could also create a pivot table with </w:t>
+      </w:r>
+      <w:r>
+        <w:t xml:space="preserve">count of </w:t>
+      </w:r>
+      <w:r>
+        <w:t xml:space="preserve">state, average count of backers, average pledged, and average goal per </w:t>
+      </w:r>
+      <w:r>
+        <w:t>category. We could then</w:t>
+      </w:r>
+      <w:r>
+        <w:t xml:space="preserve"> get an idea of the average number of backers, average pledged, and the average goal </w:t>
+      </w:r>
+      <w:r>
+        <w:t>successful campaigns had per category.</w:t>
+      </w:r>
+      <w:r>
+        <w:t xml:space="preserve"> If someone wanted to create a new campaign, they could potentially use this information as a guide when setting a project goal and when tracking their progress. </w:t>
+      </w:r>
+    </w:p>
+    <w:p/>
+    <w:p/>
+    <w:p>
+      <w:r>
         <w:t xml:space="preserve">Although the raw data does not give </w:t>
       </w:r>
       <w:r>
@@ -256,6 +341,44 @@
     </w:sectPr>
   </w:body>
 </w:document>
+</file>
+
+<file path=word/endnotes.xml><?xml version="1.0" encoding="utf-8"?>
+<w:endnotes xmlns:wpc="http://schemas.microsoft.com/office/word/2010/wordprocessingCanvas" xmlns:cx="http://schemas.microsoft.com/office/drawing/2014/chartex" xmlns:cx1="http://schemas.microsoft.com/office/drawing/2015/9/8/chartex" xmlns:cx2="http://schemas.microsoft.com/office/drawing/2015/10/21/chartex" xmlns:cx3="http://schemas.microsoft.com/office/drawing/2016/5/9/chartex" xmlns:cx4="http://schemas.microsoft.com/office/drawing/2016/5/10/chartex" xmlns:cx5="http://schemas.microsoft.com/office/drawing/2016/5/11/chartex" xmlns:cx6="http://schemas.microsoft.com/office/drawing/2016/5/12/chartex" xmlns:cx7="http://schemas.microsoft.com/office/drawing/2016/5/13/chartex" xmlns:cx8="http://schemas.microsoft.com/office/drawing/2016/5/14/chartex" xmlns:mc="http://schemas.openxmlformats.org/markup-compatibility/2006" xmlns:aink="http://schemas.microsoft.com/office/drawing/2016/ink" xmlns:am3d="http://schemas.microsoft.com/office/drawing/2017/model3d" xmlns:o="urn:schemas-microsoft-com:office:office" xmlns:r="http://schemas.openxmlformats.org/officeDocument/2006/relationships" xmlns:m="http://schemas.openxmlformats.org/officeDocument/2006/math" xmlns:v="urn:schemas-microsoft-com:vml" xmlns:wp14="http://schemas.microsoft.com/office/word/2010/wordprocessingDrawing" xmlns:wp="http://schemas.openxmlformats.org/drawingml/2006/wordprocessingDrawing" xmlns:w10="urn:schemas-microsoft-com:office:word" xmlns:w="http://schemas.openxmlformats.org/wordprocessingml/2006/main" xmlns:w14="http://schemas.microsoft.com/office/word/2010/wordml" xmlns:w15="http://schemas.microsoft.com/office/word/2012/wordml" xmlns:w16cid="http://schemas.microsoft.com/office/word/2016/wordml/cid" xmlns:w16se="http://schemas.microsoft.com/office/word/2015/wordml/symex" xmlns:wpg="http://schemas.microsoft.com/office/word/2010/wordprocessingGroup" xmlns:wpi="http://schemas.microsoft.com/office/word/2010/wordprocessingInk" xmlns:wne="http://schemas.microsoft.com/office/word/2006/wordml" xmlns:wps="http://schemas.microsoft.com/office/word/2010/wordprocessingShape" mc:Ignorable="w14 w15 w16se w16cid wp14">
+  <w:endnote w:type="separator" w:id="-1">
+    <w:p>
+      <w:r>
+        <w:separator/>
+      </w:r>
+    </w:p>
+  </w:endnote>
+  <w:endnote w:type="continuationSeparator" w:id="0">
+    <w:p>
+      <w:r>
+        <w:continuationSeparator/>
+      </w:r>
+    </w:p>
+  </w:endnote>
+</w:endnotes>
+</file>
+
+<file path=word/footnotes.xml><?xml version="1.0" encoding="utf-8"?>
+<w:footnotes xmlns:wpc="http://schemas.microsoft.com/office/word/2010/wordprocessingCanvas" xmlns:cx="http://schemas.microsoft.com/office/drawing/2014/chartex" xmlns:cx1="http://schemas.microsoft.com/office/drawing/2015/9/8/chartex" xmlns:cx2="http://schemas.microsoft.com/office/drawing/2015/10/21/chartex" xmlns:cx3="http://schemas.microsoft.com/office/drawing/2016/5/9/chartex" xmlns:cx4="http://schemas.microsoft.com/office/drawing/2016/5/10/chartex" xmlns:cx5="http://schemas.microsoft.com/office/drawing/2016/5/11/chartex" xmlns:cx6="http://schemas.microsoft.com/office/drawing/2016/5/12/chartex" xmlns:cx7="http://schemas.microsoft.com/office/drawing/2016/5/13/chartex" xmlns:cx8="http://schemas.microsoft.com/office/drawing/2016/5/14/chartex" xmlns:mc="http://schemas.openxmlformats.org/markup-compatibility/2006" xmlns:aink="http://schemas.microsoft.com/office/drawing/2016/ink" xmlns:am3d="http://schemas.microsoft.com/office/drawing/2017/model3d" xmlns:o="urn:schemas-microsoft-com:office:office" xmlns:r="http://schemas.openxmlformats.org/officeDocument/2006/relationships" xmlns:m="http://schemas.openxmlformats.org/officeDocument/2006/math" xmlns:v="urn:schemas-microsoft-com:vml" xmlns:wp14="http://schemas.microsoft.com/office/word/2010/wordprocessingDrawing" xmlns:wp="http://schemas.openxmlformats.org/drawingml/2006/wordprocessingDrawing" xmlns:w10="urn:schemas-microsoft-com:office:word" xmlns:w="http://schemas.openxmlformats.org/wordprocessingml/2006/main" xmlns:w14="http://schemas.microsoft.com/office/word/2010/wordml" xmlns:w15="http://schemas.microsoft.com/office/word/2012/wordml" xmlns:w16cid="http://schemas.microsoft.com/office/word/2016/wordml/cid" xmlns:w16se="http://schemas.microsoft.com/office/word/2015/wordml/symex" xmlns:wpg="http://schemas.microsoft.com/office/word/2010/wordprocessingGroup" xmlns:wpi="http://schemas.microsoft.com/office/word/2010/wordprocessingInk" xmlns:wne="http://schemas.microsoft.com/office/word/2006/wordml" xmlns:wps="http://schemas.microsoft.com/office/word/2010/wordprocessingShape" mc:Ignorable="w14 w15 w16se w16cid wp14">
+  <w:footnote w:type="separator" w:id="-1">
+    <w:p>
+      <w:r>
+        <w:separator/>
+      </w:r>
+    </w:p>
+  </w:footnote>
+  <w:footnote w:type="continuationSeparator" w:id="0">
+    <w:p>
+      <w:r>
+        <w:continuationSeparator/>
+      </w:r>
+    </w:p>
+  </w:footnote>
+</w:footnotes>
 </file>
 
 <file path=word/numbering.xml><?xml version="1.0" encoding="utf-8"?>
@@ -1019,6 +1142,48 @@
       <w:contextualSpacing/>
     </w:pPr>
   </w:style>
+  <w:style w:type="paragraph" w:styleId="Header">
+    <w:name w:val="header"/>
+    <w:basedOn w:val="Normal"/>
+    <w:link w:val="HeaderChar"/>
+    <w:uiPriority w:val="99"/>
+    <w:unhideWhenUsed/>
+    <w:rsid w:val="004341E0"/>
+    <w:pPr>
+      <w:tabs>
+        <w:tab w:val="center" w:pos="4680"/>
+        <w:tab w:val="right" w:pos="9360"/>
+      </w:tabs>
+    </w:pPr>
+  </w:style>
+  <w:style w:type="character" w:customStyle="1" w:styleId="HeaderChar">
+    <w:name w:val="Header Char"/>
+    <w:basedOn w:val="DefaultParagraphFont"/>
+    <w:link w:val="Header"/>
+    <w:uiPriority w:val="99"/>
+    <w:rsid w:val="004341E0"/>
+  </w:style>
+  <w:style w:type="paragraph" w:styleId="Footer">
+    <w:name w:val="footer"/>
+    <w:basedOn w:val="Normal"/>
+    <w:link w:val="FooterChar"/>
+    <w:uiPriority w:val="99"/>
+    <w:unhideWhenUsed/>
+    <w:rsid w:val="004341E0"/>
+    <w:pPr>
+      <w:tabs>
+        <w:tab w:val="center" w:pos="4680"/>
+        <w:tab w:val="right" w:pos="9360"/>
+      </w:tabs>
+    </w:pPr>
+  </w:style>
+  <w:style w:type="character" w:customStyle="1" w:styleId="FooterChar">
+    <w:name w:val="Footer Char"/>
+    <w:basedOn w:val="DefaultParagraphFont"/>
+    <w:link w:val="Footer"/>
+    <w:uiPriority w:val="99"/>
+    <w:rsid w:val="004341E0"/>
+  </w:style>
 </w:styles>
 </file>
 

</xml_diff>